<commit_message>
Added schematic and finished technical design.
</commit_message>
<xml_diff>
--- a/Technical design document.docx
+++ b/Technical design document.docx
@@ -286,10 +286,37 @@
     </w:p>
     <w:p>
       <w:pPr>
+        <w:pStyle w:val="Heading2"/>
+        <w:rPr>
+          <w:lang w:val="en-US"/>
+        </w:rPr>
+      </w:pPr>
+      <w:r>
+        <w:rPr>
+          <w:lang w:val="en-US"/>
+        </w:rPr>
+        <w:lastRenderedPageBreak/>
+        <w:t>Preventing overflow</w:t>
+      </w:r>
+    </w:p>
+    <w:p>
+      <w:pPr>
+        <w:rPr>
+          <w:lang w:val="en-US"/>
+        </w:rPr>
+      </w:pPr>
+      <w:r>
+        <w:rPr>
+          <w:lang w:val="en-US"/>
+        </w:rPr>
+        <w:t>The extra pump inside the sump tank is used to manually water plants outside of the system. It will also be used to prevent overflow in the sump tank. The sump tank is connected with an outside system and sends water there when it overflows, but in case the connection is blocked, the extra pump will be used. After the water reaches a level the pump will turn on for some time. It will not turn off when the water drops under the float sensor, because the change will be instantaneous and the pump will turn on/off continuously, risking a damage to the pump.</w:t>
+      </w:r>
+    </w:p>
+    <w:p>
+      <w:pPr>
         <w:pStyle w:val="Heading1"/>
       </w:pPr>
       <w:r>
-        <w:lastRenderedPageBreak/>
         <w:t>Design</w:t>
       </w:r>
     </w:p>
@@ -311,9 +338,100 @@
         <w:t>Fan</w:t>
       </w:r>
       <w:r>
-        <w:t>: When airTemperature &gt;= airTemperatureThreshold then fan turns on for interval FanInterval (i.e. on for FanInterval seconds and off for FanInterval seconds), until airTemperature &lt; airTemperatureThreshold.</w:t>
-      </w:r>
-    </w:p>
+        <w:t>: When airTemperature &gt;= airTemperatureThreshold then fan turns on for interval</w:t>
+      </w:r>
+      <w:r>
+        <w:t>s</w:t>
+      </w:r>
+      <w:r>
+        <w:t xml:space="preserve"> (i.e. on for </w:t>
+      </w:r>
+      <w:r>
+        <w:t>f</w:t>
+      </w:r>
+      <w:r>
+        <w:t>anInterval</w:t>
+      </w:r>
+      <w:r>
+        <w:t>On</w:t>
+      </w:r>
+      <w:r>
+        <w:t xml:space="preserve"> seconds and off for </w:t>
+      </w:r>
+      <w:r>
+        <w:t>f</w:t>
+      </w:r>
+      <w:r>
+        <w:t>anInterval</w:t>
+      </w:r>
+      <w:r>
+        <w:t>Off</w:t>
+      </w:r>
+      <w:r>
+        <w:t xml:space="preserve"> seconds), until airTemperature &lt; airTemperatureThreshold.</w:t>
+      </w:r>
+    </w:p>
+    <w:p>
+      <w:r>
+        <w:rPr>
+          <w:b/>
+        </w:rPr>
+        <w:t>P1</w:t>
+      </w:r>
+      <w:r>
+        <w:rPr>
+          <w:b/>
+        </w:rPr>
+        <w:t>:</w:t>
+      </w:r>
+      <w:r>
+        <w:t xml:space="preserve"> </w:t>
+      </w:r>
+      <w:r>
+        <w:t>The pump will turn off regardless of temperature when FloatLow = off (</w:t>
+      </w:r>
+      <w:r>
+        <w:rPr>
+          <w:b/>
+          <w:i/>
+        </w:rPr>
+        <w:t>highest priority</w:t>
+      </w:r>
+      <w:r>
+        <w:t xml:space="preserve">). </w:t>
+      </w:r>
+      <w:r>
+        <w:t xml:space="preserve">When </w:t>
+      </w:r>
+      <w:r>
+        <w:t>waterTemperature &lt;= waterTemperatureThreshold then turn pump on for intervals (i.e. on for p1IntervalOn seconds and off for p1IntervalOff seconds) until waterTemperature &gt; waterTemperatureThreshold.</w:t>
+      </w:r>
+    </w:p>
+    <w:p>
+      <w:r>
+        <w:rPr>
+          <w:b/>
+        </w:rPr>
+        <w:t>P2</w:t>
+      </w:r>
+      <w:r>
+        <w:t>: When FloatHigh = on turn on for p2IntervalOn and then turn off.</w:t>
+      </w:r>
+    </w:p>
+    <w:p>
+      <w:pPr>
+        <w:rPr>
+          <w:b/>
+        </w:rPr>
+      </w:pPr>
+      <w:r>
+        <w:rPr>
+          <w:b/>
+        </w:rPr>
+        <w:t>NOTE: Pumps and fan will have override switches to be manually turned on.</w:t>
+      </w:r>
+    </w:p>
+    <w:p/>
     <w:sectPr>
       <w:pgSz w:w="12240" w:h="15840"/>
       <w:pgMar w:top="1440" w:right="1800" w:bottom="1440" w:left="1800" w:header="720" w:footer="720" w:gutter="0"/>

</xml_diff>

<commit_message>
Implemented checks for pumps etc.
</commit_message>
<xml_diff>
--- a/Technical design document.docx
+++ b/Technical design document.docx
@@ -71,14 +71,12 @@
           <w:numId w:val="1"/>
         </w:numPr>
       </w:pPr>
-      <w:proofErr w:type="spellStart"/>
       <w:r>
         <w:rPr>
           <w:b/>
         </w:rPr>
         <w:t>FloatHigh</w:t>
       </w:r>
-      <w:proofErr w:type="spellEnd"/>
       <w:r>
         <w:t>: Measures a high point in the sump tank to check for overflow</w:t>
       </w:r>
@@ -91,14 +89,12 @@
           <w:numId w:val="1"/>
         </w:numPr>
       </w:pPr>
-      <w:proofErr w:type="spellStart"/>
       <w:r>
         <w:rPr>
           <w:b/>
         </w:rPr>
         <w:t>FloatLow</w:t>
       </w:r>
-      <w:proofErr w:type="spellEnd"/>
       <w:r>
         <w:t>: Measures a low point in the sump tank to prevent emptying the tank</w:t>
       </w:r>
@@ -322,6 +318,12 @@
         </w:rPr>
         <w:t>measurements on an SD card.</w:t>
       </w:r>
+      <w:r>
+        <w:rPr>
+          <w:lang w:val="en-US"/>
+        </w:rPr>
+        <w:t xml:space="preserve"> Also several measurements and indications will be shown on LCD screen and Serial output.</w:t>
+      </w:r>
     </w:p>
     <w:p>
       <w:pPr>
@@ -372,23 +374,7 @@
         <w:t>C</w:t>
       </w:r>
       <w:r>
-        <w:t>an also measure humidity but from 3 air sensors and calculate their average. The final temperature that will be used to decide whether to start a pump will be calculated among other cached values. We will always store 20 values in an array (including current average of 3 temperatures. With every loop of our application we will calculate the average of those 20 values and use the result as internal air temperature (</w:t>
-      </w:r>
-      <w:proofErr w:type="spellStart"/>
-      <w:r>
-        <w:t>AirTemperature</w:t>
-      </w:r>
-      <w:proofErr w:type="spellEnd"/>
-      <w:r>
-        <w:t>). The same will be done for water temperature (</w:t>
-      </w:r>
-      <w:proofErr w:type="spellStart"/>
-      <w:r>
-        <w:t>WaterTemperature</w:t>
-      </w:r>
-      <w:proofErr w:type="spellEnd"/>
-      <w:r>
-        <w:t>).</w:t>
+        <w:t>an also measure humidity but from 3 air sensors and calculate their average. The final temperature that will be used to decide whether to start a pump will be calculated among other cached values. We will always store 20 values in an array (including current average of 3 temperatures. With every loop of our application we will calculate the average of those 20 values and use the result as internal air temperature (AirTemperature). The same will be done for water temperature (WaterTemperature).</w:t>
       </w:r>
     </w:p>
     <w:p>
@@ -404,23 +390,7 @@
         <w:t>Fan</w:t>
       </w:r>
       <w:r>
-        <w:t xml:space="preserve">: When </w:t>
-      </w:r>
-      <w:proofErr w:type="spellStart"/>
-      <w:r>
-        <w:t>airTemperature</w:t>
-      </w:r>
-      <w:proofErr w:type="spellEnd"/>
-      <w:r>
-        <w:t xml:space="preserve"> &gt;= </w:t>
-      </w:r>
-      <w:proofErr w:type="spellStart"/>
-      <w:r>
-        <w:t>airTemperatureThreshold</w:t>
-      </w:r>
-      <w:proofErr w:type="spellEnd"/>
-      <w:r>
-        <w:t xml:space="preserve"> then fan turns on for interval</w:t>
+        <w:t>: When airTemperature &gt;= airTemperatureThreshold then fan turns on for interval</w:t>
       </w:r>
       <w:r>
         <w:t>s</w:t>
@@ -428,7 +398,6 @@
       <w:r>
         <w:t xml:space="preserve"> (i.e. on for </w:t>
       </w:r>
-      <w:proofErr w:type="spellStart"/>
       <w:r>
         <w:t>f</w:t>
       </w:r>
@@ -438,11 +407,9 @@
       <w:r>
         <w:t>On</w:t>
       </w:r>
-      <w:proofErr w:type="spellEnd"/>
       <w:r>
         <w:t xml:space="preserve"> seconds and off for </w:t>
       </w:r>
-      <w:proofErr w:type="spellStart"/>
       <w:r>
         <w:t>f</w:t>
       </w:r>
@@ -452,25 +419,8 @@
       <w:r>
         <w:t>Off</w:t>
       </w:r>
-      <w:proofErr w:type="spellEnd"/>
-      <w:r>
-        <w:t xml:space="preserve"> seconds), until </w:t>
-      </w:r>
-      <w:proofErr w:type="spellStart"/>
-      <w:r>
-        <w:t>airTemperature</w:t>
-      </w:r>
-      <w:proofErr w:type="spellEnd"/>
-      <w:r>
-        <w:t xml:space="preserve"> &lt; </w:t>
-      </w:r>
-      <w:proofErr w:type="spellStart"/>
-      <w:r>
-        <w:t>airTemperatureThreshold</w:t>
-      </w:r>
-      <w:proofErr w:type="spellEnd"/>
-      <w:r>
-        <w:t>.</w:t>
+      <w:r>
+        <w:t xml:space="preserve"> seconds), until airTemperature &lt; airTemperatureThreshold.</w:t>
       </w:r>
       <w:r>
         <w:t xml:space="preserve"> Else starts in intervals anyway.</w:t>
@@ -502,15 +452,7 @@
         <w:t>turn off</w:t>
       </w:r>
       <w:r>
-        <w:t xml:space="preserve"> regardless of temperature when </w:t>
-      </w:r>
-      <w:proofErr w:type="spellStart"/>
-      <w:r>
-        <w:t>FloatLow</w:t>
-      </w:r>
-      <w:proofErr w:type="spellEnd"/>
-      <w:r>
-        <w:t xml:space="preserve"> = </w:t>
+        <w:t xml:space="preserve"> regardless of temperature when FloatLow = </w:t>
       </w:r>
       <w:r>
         <w:t>off</w:t>
@@ -531,37 +473,8 @@
       <w:r>
         <w:t xml:space="preserve">When </w:t>
       </w:r>
-      <w:proofErr w:type="spellStart"/>
-      <w:r>
-        <w:t>waterTemperature</w:t>
-      </w:r>
-      <w:proofErr w:type="spellEnd"/>
-      <w:r>
-        <w:t xml:space="preserve"> &lt;= </w:t>
-      </w:r>
-      <w:proofErr w:type="spellStart"/>
-      <w:r>
-        <w:t>waterTemperatureThreshold</w:t>
-      </w:r>
-      <w:proofErr w:type="spellEnd"/>
-      <w:r>
-        <w:t xml:space="preserve"> then turn pump on for intervals (i.e. on for p1IntervalOn seconds and off for p1IntervalOff seconds) until </w:t>
-      </w:r>
-      <w:proofErr w:type="spellStart"/>
-      <w:r>
-        <w:t>waterTemperature</w:t>
-      </w:r>
-      <w:proofErr w:type="spellEnd"/>
-      <w:r>
-        <w:t xml:space="preserve"> &gt; </w:t>
-      </w:r>
-      <w:proofErr w:type="spellStart"/>
-      <w:r>
-        <w:t>waterTemperatureThreshold</w:t>
-      </w:r>
-      <w:proofErr w:type="spellEnd"/>
-      <w:r>
-        <w:t>.</w:t>
+      <w:r>
+        <w:t>waterTemperature &lt;= waterTemperatureThreshold then turn pump on for intervals (i.e. on for p1IntervalOn seconds and off for p1IntervalOff seconds) until waterTemperature &gt; waterTemperatureThreshold.</w:t>
       </w:r>
     </w:p>
     <w:p>
@@ -572,15 +485,7 @@
         <w:t>P2</w:t>
       </w:r>
       <w:r>
-        <w:t xml:space="preserve">: When </w:t>
-      </w:r>
-      <w:proofErr w:type="spellStart"/>
-      <w:r>
-        <w:t>FloatHigh</w:t>
-      </w:r>
-      <w:proofErr w:type="spellEnd"/>
-      <w:r>
-        <w:t xml:space="preserve"> = on turn on for p2IntervalOn and then turn off.</w:t>
+        <w:t>: When FloatHigh = on turn on for p2IntervalOn and then turn off.</w:t>
       </w:r>
     </w:p>
     <w:p>
@@ -1412,7 +1317,7 @@
         <a:sysClr val="windowText" lastClr="000000"/>
       </a:dk1>
       <a:lt1>
-        <a:sysClr val="window" lastClr="EBEBEB"/>
+        <a:sysClr val="window" lastClr="FFFFFF"/>
       </a:lt1>
       <a:dk2>
         <a:srgbClr val="1F497D"/>

</xml_diff>